<commit_message>
updated resume pdf and docx
</commit_message>
<xml_diff>
--- a/public/resumeFR.docx
+++ b/public/resumeFR.docx
@@ -35,42 +35,7 @@
           <w:sz w:val="24"/>
           <w:szCs w:val="24"/>
         </w:rPr>
-        <w:t>270</w:t>
-      </w:r>
-      <w:r>
-        <w:rPr>
-          <w:sz w:val="24"/>
-          <w:szCs w:val="24"/>
-        </w:rPr>
-        <w:t xml:space="preserve"> </w:t>
-      </w:r>
-      <w:r>
-        <w:rPr>
-          <w:sz w:val="24"/>
-          <w:szCs w:val="24"/>
-        </w:rPr>
-        <w:t xml:space="preserve">A Rue de Beauharnois </w:t>
-      </w:r>
-      <w:r>
-        <w:rPr>
-          <w:sz w:val="24"/>
-          <w:szCs w:val="24"/>
-        </w:rPr>
-        <w:t>Ouest</w:t>
-      </w:r>
-      <w:r>
-        <w:rPr>
-          <w:sz w:val="24"/>
-          <w:szCs w:val="24"/>
-        </w:rPr>
-        <w:t>, Montréal, QC, Canada,</w:t>
-      </w:r>
-      <w:r>
-        <w:rPr>
-          <w:sz w:val="24"/>
-          <w:szCs w:val="24"/>
-        </w:rPr>
-        <w:t xml:space="preserve"> H2N 1K3</w:t>
+        <w:t>Montréal, QC</w:t>
       </w:r>
     </w:p>
     <w:p>
@@ -118,36 +83,85 @@
           <w:sz w:val="24"/>
           <w:szCs w:val="24"/>
         </w:rPr>
-        <w:t>:(514)</w:t>
+        <w:t xml:space="preserve"> </w:t>
       </w:r>
       <w:r>
         <w:rPr>
           <w:sz w:val="24"/>
           <w:szCs w:val="24"/>
         </w:rPr>
-        <w:t xml:space="preserve"> </w:t>
+        <w:t>:</w:t>
       </w:r>
       <w:r>
         <w:rPr>
           <w:sz w:val="24"/>
           <w:szCs w:val="24"/>
         </w:rPr>
-        <w:t>570</w:t>
+        <w:t xml:space="preserve"> </w:t>
       </w:r>
       <w:r>
         <w:rPr>
           <w:sz w:val="24"/>
           <w:szCs w:val="24"/>
         </w:rPr>
-        <w:t>-</w:t>
+        <w:t>514</w:t>
       </w:r>
       <w:r>
         <w:rPr>
           <w:sz w:val="24"/>
           <w:szCs w:val="24"/>
         </w:rPr>
+        <w:t>-</w:t>
+      </w:r>
+      <w:r>
+        <w:rPr>
+          <w:sz w:val="24"/>
+          <w:szCs w:val="24"/>
+        </w:rPr>
+        <w:t>570</w:t>
+      </w:r>
+      <w:r>
+        <w:rPr>
+          <w:sz w:val="24"/>
+          <w:szCs w:val="24"/>
+        </w:rPr>
+        <w:t>-</w:t>
+      </w:r>
+      <w:r>
+        <w:rPr>
+          <w:sz w:val="24"/>
+          <w:szCs w:val="24"/>
+        </w:rPr>
         <w:t>0463</w:t>
       </w:r>
+    </w:p>
+    <w:p>
+      <w:pPr>
+        <w:jc w:val="center"/>
+        <w:rPr>
+          <w:sz w:val="24"/>
+          <w:szCs w:val="24"/>
+        </w:rPr>
+      </w:pPr>
+      <w:hyperlink r:id="Ra932fc5a396743d7">
+        <w:r>
+          <w:rPr>
+            <w:rStyle w:val="Hyperlink"/>
+            <w:sz w:val="24"/>
+            <w:szCs w:val="24"/>
+          </w:rPr>
+          <w:t>https://aminemouhieddine.com</w:t>
+        </w:r>
+      </w:hyperlink>
+    </w:p>
+    <w:p>
+      <w:pPr>
+        <w:jc w:val="center"/>
+        <w:rPr>
+          <w:sz w:val="24"/>
+          <w:szCs w:val="24"/>
+        </w:rPr>
+      </w:pPr>
     </w:p>
     <w:p>
       <w:pPr>
@@ -197,6 +211,67 @@
     <w:p>
       <w:pPr>
         <w:rPr>
+          <w:b w:val="1"/>
+          <w:bCs w:val="1"/>
+          <w:sz w:val="28"/>
+          <w:szCs w:val="28"/>
+          <w:u w:val="single"/>
+        </w:rPr>
+      </w:pPr>
+      <w:r>
+        <w:rPr>
+          <w:b w:val="1"/>
+          <w:bCs w:val="1"/>
+          <w:sz w:val="28"/>
+          <w:szCs w:val="28"/>
+          <w:u w:val="single"/>
+        </w:rPr>
+        <w:t xml:space="preserve">Collège : </w:t>
+      </w:r>
+    </w:p>
+    <w:p>
+      <w:pPr>
+        <w:rPr>
+          <w:sz w:val="28"/>
+          <w:szCs w:val="28"/>
+        </w:rPr>
+      </w:pPr>
+      <w:r>
+        <w:rPr>
+          <w:b w:val="1"/>
+          <w:bCs w:val="1"/>
+          <w:sz w:val="28"/>
+          <w:szCs w:val="28"/>
+        </w:rPr>
+        <w:t>DEC en programmation informatique</w:t>
+      </w:r>
+    </w:p>
+    <w:p>
+      <w:pPr>
+        <w:rPr>
+          <w:sz w:val="28"/>
+          <w:szCs w:val="28"/>
+        </w:rPr>
+      </w:pPr>
+      <w:r>
+        <w:rPr>
+          <w:sz w:val="28"/>
+          <w:szCs w:val="28"/>
+        </w:rPr>
+        <w:t>Collège La Cité | 2022-2024</w:t>
+      </w:r>
+    </w:p>
+    <w:p>
+      <w:pPr>
+        <w:rPr>
+          <w:sz w:val="28"/>
+          <w:szCs w:val="28"/>
+        </w:rPr>
+      </w:pPr>
+    </w:p>
+    <w:p>
+      <w:pPr>
+        <w:rPr>
           <w:b/>
           <w:bCs/>
           <w:sz w:val="28"/>
@@ -224,6 +299,8 @@
       </w:pPr>
       <w:r>
         <w:rPr>
+          <w:b w:val="1"/>
+          <w:bCs w:val="1"/>
           <w:sz w:val="28"/>
           <w:szCs w:val="28"/>
         </w:rPr>
@@ -231,6 +308,8 @@
       </w:r>
       <w:r>
         <w:rPr>
+          <w:b w:val="1"/>
+          <w:bCs w:val="1"/>
           <w:sz w:val="28"/>
           <w:szCs w:val="28"/>
         </w:rPr>
@@ -238,12 +317,62 @@
       </w:r>
       <w:r>
         <w:rPr>
-          <w:sz w:val="28"/>
-          <w:szCs w:val="28"/>
-        </w:rPr>
-        <w:t xml:space="preserve"> en sciences mathématiques option B, lycée scientifique </w:t>
-      </w:r>
-      <w:proofErr w:type="spellStart"/>
+          <w:b w:val="1"/>
+          <w:bCs w:val="1"/>
+          <w:sz w:val="28"/>
+          <w:szCs w:val="28"/>
+        </w:rPr>
+        <w:t xml:space="preserve"> en sciences mathématiques </w:t>
+      </w:r>
+      <w:r>
+        <w:rPr>
+          <w:b w:val="1"/>
+          <w:bCs w:val="1"/>
+          <w:sz w:val="28"/>
+          <w:szCs w:val="28"/>
+        </w:rPr>
+        <w:t>(</w:t>
+      </w:r>
+      <w:r>
+        <w:rPr>
+          <w:b w:val="1"/>
+          <w:bCs w:val="1"/>
+          <w:sz w:val="28"/>
+          <w:szCs w:val="28"/>
+        </w:rPr>
+        <w:t>option B</w:t>
+      </w:r>
+      <w:r>
+        <w:rPr>
+          <w:b w:val="1"/>
+          <w:bCs w:val="1"/>
+          <w:sz w:val="28"/>
+          <w:szCs w:val="28"/>
+        </w:rPr>
+        <w:t>)</w:t>
+      </w:r>
+    </w:p>
+    <w:p>
+      <w:pPr>
+        <w:rPr>
+          <w:sz w:val="28"/>
+          <w:szCs w:val="28"/>
+        </w:rPr>
+      </w:pPr>
+      <w:r>
+        <w:rPr>
+          <w:sz w:val="28"/>
+          <w:szCs w:val="28"/>
+        </w:rPr>
+        <w:t>Lycée</w:t>
+      </w:r>
+      <w:r>
+        <w:rPr>
+          <w:sz w:val="28"/>
+          <w:szCs w:val="28"/>
+        </w:rPr>
+        <w:t xml:space="preserve"> scientifique </w:t>
+      </w:r>
       <w:r>
         <w:rPr>
           <w:sz w:val="28"/>
@@ -265,80 +394,26 @@
         </w:rPr>
         <w:t>ssi</w:t>
       </w:r>
-      <w:proofErr w:type="spellEnd"/>
-      <w:r>
-        <w:rPr>
-          <w:sz w:val="28"/>
-          <w:szCs w:val="28"/>
-        </w:rPr>
-        <w:t>, Rabat, Maroc</w:t>
-      </w:r>
-    </w:p>
-    <w:p>
-      <w:pPr>
-        <w:rPr>
-          <w:b/>
-          <w:bCs/>
-          <w:sz w:val="28"/>
-          <w:szCs w:val="28"/>
-          <w:u w:val="single"/>
-        </w:rPr>
-      </w:pPr>
-      <w:r>
-        <w:rPr>
-          <w:b/>
-          <w:bCs/>
-          <w:sz w:val="28"/>
-          <w:szCs w:val="28"/>
-          <w:u w:val="single"/>
-        </w:rPr>
-        <w:t>Collège</w:t>
-      </w:r>
-      <w:r>
-        <w:rPr>
-          <w:b/>
-          <w:bCs/>
-          <w:sz w:val="28"/>
-          <w:szCs w:val="28"/>
-          <w:u w:val="single"/>
-        </w:rPr>
-        <w:t xml:space="preserve"> : </w:t>
-      </w:r>
-    </w:p>
-    <w:p>
-      <w:pPr>
-        <w:rPr>
-          <w:sz w:val="28"/>
-          <w:szCs w:val="28"/>
-        </w:rPr>
-      </w:pPr>
-      <w:r>
-        <w:rPr>
-          <w:sz w:val="28"/>
-          <w:szCs w:val="28"/>
-        </w:rPr>
-        <w:t>D</w:t>
-      </w:r>
-      <w:r>
-        <w:rPr>
-          <w:sz w:val="28"/>
-          <w:szCs w:val="28"/>
-        </w:rPr>
-        <w:t>EC</w:t>
-      </w:r>
-      <w:r>
-        <w:rPr>
-          <w:sz w:val="28"/>
-          <w:szCs w:val="28"/>
-        </w:rPr>
-        <w:t xml:space="preserve"> en programmation informatique (</w:t>
-      </w:r>
-      <w:r>
-        <w:rPr>
-          <w:sz w:val="28"/>
-          <w:szCs w:val="28"/>
-        </w:rPr>
-        <w:t>Collège La Cité)</w:t>
+      <w:r>
+        <w:rPr>
+          <w:sz w:val="28"/>
+          <w:szCs w:val="28"/>
+        </w:rPr>
+        <w:t xml:space="preserve"> </w:t>
+      </w:r>
+      <w:r>
+        <w:rPr>
+          <w:sz w:val="28"/>
+          <w:szCs w:val="28"/>
+        </w:rPr>
+        <w:t xml:space="preserve">| </w:t>
+      </w:r>
+      <w:r>
+        <w:rPr>
+          <w:sz w:val="28"/>
+          <w:szCs w:val="28"/>
+        </w:rPr>
+        <w:t>2021</w:t>
       </w:r>
     </w:p>
     <w:p>
@@ -380,6 +455,7 @@
     </w:p>
     <w:p>
       <w:pPr>
+        <w:pStyle w:val="Normal"/>
         <w:rPr>
           <w:sz w:val="28"/>
           <w:szCs w:val="28"/>
@@ -394,23 +470,122 @@
           <w:numId w:val="8"/>
         </w:numPr>
         <w:rPr>
-          <w:sz w:val="28"/>
-          <w:szCs w:val="28"/>
-        </w:rPr>
-      </w:pPr>
-      <w:r>
-        <w:rPr>
-          <w:sz w:val="28"/>
-          <w:szCs w:val="28"/>
-        </w:rPr>
-        <w:t>Purolator :</w:t>
-      </w:r>
-      <w:r>
-        <w:rPr>
-          <w:sz w:val="28"/>
-          <w:szCs w:val="28"/>
-        </w:rPr>
-        <w:t xml:space="preserve"> Chargement et déchargement de remorque.</w:t>
+          <w:b w:val="0"/>
+          <w:bCs w:val="0"/>
+          <w:color w:val="auto"/>
+          <w:sz w:val="28"/>
+          <w:szCs w:val="28"/>
+          <w:u w:val="none"/>
+          <w:lang w:val="en-CA"/>
+        </w:rPr>
+      </w:pPr>
+      <w:r>
+        <w:rPr>
+          <w:b w:val="0"/>
+          <w:bCs w:val="0"/>
+          <w:color w:val="auto"/>
+          <w:sz w:val="28"/>
+          <w:szCs w:val="28"/>
+          <w:u w:val="none"/>
+          <w:lang w:val="en-CA"/>
+        </w:rPr>
+        <w:t>UPS :</w:t>
+      </w:r>
+      <w:r>
+        <w:rPr>
+          <w:b w:val="0"/>
+          <w:bCs w:val="0"/>
+          <w:color w:val="auto"/>
+          <w:sz w:val="28"/>
+          <w:szCs w:val="28"/>
+          <w:u w:val="none"/>
+          <w:lang w:val="en-CA"/>
+        </w:rPr>
+        <w:t xml:space="preserve"> </w:t>
+      </w:r>
+      <w:r>
+        <w:rPr>
+          <w:b w:val="0"/>
+          <w:bCs w:val="0"/>
+          <w:color w:val="auto"/>
+          <w:sz w:val="28"/>
+          <w:szCs w:val="28"/>
+          <w:u w:val="none"/>
+          <w:lang w:val="en-CA"/>
+        </w:rPr>
+        <w:t>Livreur</w:t>
+      </w:r>
+      <w:r>
+        <w:rPr>
+          <w:b w:val="0"/>
+          <w:bCs w:val="0"/>
+          <w:color w:val="auto"/>
+          <w:sz w:val="28"/>
+          <w:szCs w:val="28"/>
+          <w:u w:val="none"/>
+          <w:lang w:val="en-CA"/>
+        </w:rPr>
+        <w:t xml:space="preserve"> </w:t>
+      </w:r>
+      <w:r>
+        <w:rPr>
+          <w:b w:val="0"/>
+          <w:bCs w:val="0"/>
+          <w:color w:val="auto"/>
+          <w:sz w:val="28"/>
+          <w:szCs w:val="28"/>
+          <w:u w:val="none"/>
+          <w:lang w:val="en-CA"/>
+        </w:rPr>
+        <w:t>classe</w:t>
+      </w:r>
+      <w:r>
+        <w:rPr>
+          <w:b w:val="0"/>
+          <w:bCs w:val="0"/>
+          <w:color w:val="auto"/>
+          <w:sz w:val="28"/>
+          <w:szCs w:val="28"/>
+          <w:u w:val="none"/>
+          <w:lang w:val="en-CA"/>
+        </w:rPr>
+        <w:t xml:space="preserve"> 5</w:t>
+      </w:r>
+      <w:r>
+        <w:rPr>
+          <w:b w:val="0"/>
+          <w:bCs w:val="0"/>
+          <w:color w:val="auto"/>
+          <w:sz w:val="28"/>
+          <w:szCs w:val="28"/>
+          <w:u w:val="none"/>
+          <w:lang w:val="en-CA"/>
+        </w:rPr>
+        <w:t xml:space="preserve"> (Mai 2025 - </w:t>
+      </w:r>
+      <w:r>
+        <w:rPr>
+          <w:b w:val="0"/>
+          <w:bCs w:val="0"/>
+          <w:color w:val="auto"/>
+          <w:sz w:val="28"/>
+          <w:szCs w:val="28"/>
+          <w:u w:val="none"/>
+          <w:lang w:val="en-CA"/>
+        </w:rPr>
+        <w:t>Présent</w:t>
+      </w:r>
+      <w:r>
+        <w:rPr>
+          <w:b w:val="0"/>
+          <w:bCs w:val="0"/>
+          <w:color w:val="auto"/>
+          <w:sz w:val="28"/>
+          <w:szCs w:val="28"/>
+          <w:u w:val="none"/>
+          <w:lang w:val="en-CA"/>
+        </w:rPr>
+        <w:t>)</w:t>
       </w:r>
     </w:p>
     <w:p>
@@ -421,23 +596,74 @@
           <w:numId w:val="8"/>
         </w:numPr>
         <w:rPr>
-          <w:sz w:val="28"/>
-          <w:szCs w:val="28"/>
-        </w:rPr>
-      </w:pPr>
-      <w:r>
-        <w:rPr>
-          <w:sz w:val="28"/>
-          <w:szCs w:val="28"/>
-        </w:rPr>
-        <w:t>Metro :</w:t>
-      </w:r>
-      <w:r>
-        <w:rPr>
-          <w:sz w:val="28"/>
-          <w:szCs w:val="28"/>
-        </w:rPr>
-        <w:t xml:space="preserve"> Préparateur de commande en entrepôt (assemblage de palette).</w:t>
+          <w:b w:val="0"/>
+          <w:bCs w:val="0"/>
+          <w:color w:val="auto"/>
+          <w:sz w:val="28"/>
+          <w:szCs w:val="28"/>
+          <w:u w:val="none"/>
+          <w:lang w:val="en-CA"/>
+        </w:rPr>
+      </w:pPr>
+      <w:r>
+        <w:rPr>
+          <w:b w:val="0"/>
+          <w:bCs w:val="0"/>
+          <w:color w:val="auto"/>
+          <w:sz w:val="28"/>
+          <w:szCs w:val="28"/>
+          <w:u w:val="none"/>
+          <w:lang w:val="en-CA"/>
+        </w:rPr>
+        <w:t>VPS (Costco</w:t>
+      </w:r>
+      <w:r>
+        <w:rPr>
+          <w:b w:val="0"/>
+          <w:bCs w:val="0"/>
+          <w:color w:val="auto"/>
+          <w:sz w:val="28"/>
+          <w:szCs w:val="28"/>
+          <w:u w:val="none"/>
+          <w:lang w:val="en-CA"/>
+        </w:rPr>
+        <w:t>) :</w:t>
+      </w:r>
+      <w:r>
+        <w:rPr>
+          <w:b w:val="0"/>
+          <w:bCs w:val="0"/>
+          <w:color w:val="auto"/>
+          <w:sz w:val="28"/>
+          <w:szCs w:val="28"/>
+          <w:u w:val="none"/>
+          <w:lang w:val="en-CA"/>
+        </w:rPr>
+        <w:t xml:space="preserve"> Stocker (Janvier 2024 - </w:t>
+      </w:r>
+      <w:r>
+        <w:rPr>
+          <w:b w:val="0"/>
+          <w:bCs w:val="0"/>
+          <w:color w:val="auto"/>
+          <w:sz w:val="28"/>
+          <w:szCs w:val="28"/>
+          <w:u w:val="none"/>
+          <w:lang w:val="en-CA"/>
+        </w:rPr>
+        <w:t>Décembre</w:t>
+      </w:r>
+      <w:r>
+        <w:rPr>
+          <w:b w:val="0"/>
+          <w:bCs w:val="0"/>
+          <w:color w:val="auto"/>
+          <w:sz w:val="28"/>
+          <w:szCs w:val="28"/>
+          <w:u w:val="none"/>
+          <w:lang w:val="en-CA"/>
+        </w:rPr>
+        <w:t xml:space="preserve"> 2024)</w:t>
       </w:r>
     </w:p>
     <w:p>
@@ -448,37 +674,98 @@
           <w:numId w:val="8"/>
         </w:numPr>
         <w:rPr>
-          <w:sz w:val="28"/>
-          <w:szCs w:val="28"/>
-        </w:rPr>
-      </w:pPr>
-      <w:r>
-        <w:rPr>
-          <w:sz w:val="28"/>
-          <w:szCs w:val="28"/>
-        </w:rPr>
-        <w:t>Livreur au restaurant Miramar</w:t>
-      </w:r>
-      <w:r>
-        <w:rPr>
-          <w:sz w:val="28"/>
-          <w:szCs w:val="28"/>
-        </w:rPr>
-        <w:t>,</w:t>
-      </w:r>
-      <w:r>
-        <w:rPr>
-          <w:sz w:val="28"/>
-          <w:szCs w:val="28"/>
-        </w:rPr>
-        <w:t xml:space="preserve"> Montréal</w:t>
-      </w:r>
-      <w:r>
-        <w:rPr>
-          <w:sz w:val="28"/>
-          <w:szCs w:val="28"/>
-        </w:rPr>
-        <w:t>.</w:t>
+          <w:b w:val="0"/>
+          <w:bCs w:val="0"/>
+          <w:color w:val="auto"/>
+          <w:sz w:val="28"/>
+          <w:szCs w:val="28"/>
+          <w:u w:val="none"/>
+          <w:lang w:val="en-CA"/>
+        </w:rPr>
+      </w:pPr>
+      <w:r>
+        <w:rPr>
+          <w:b w:val="0"/>
+          <w:bCs w:val="0"/>
+          <w:color w:val="auto"/>
+          <w:sz w:val="28"/>
+          <w:szCs w:val="28"/>
+          <w:u w:val="none"/>
+          <w:lang w:val="en-CA"/>
+        </w:rPr>
+        <w:t xml:space="preserve">Le Grand </w:t>
+      </w:r>
+      <w:r>
+        <w:rPr>
+          <w:b w:val="0"/>
+          <w:bCs w:val="0"/>
+          <w:color w:val="auto"/>
+          <w:sz w:val="28"/>
+          <w:szCs w:val="28"/>
+          <w:u w:val="none"/>
+          <w:lang w:val="en-CA"/>
+        </w:rPr>
+        <w:t>Poutinefest</w:t>
+      </w:r>
+      <w:r>
+        <w:rPr>
+          <w:b w:val="0"/>
+          <w:bCs w:val="0"/>
+          <w:color w:val="auto"/>
+          <w:sz w:val="28"/>
+          <w:szCs w:val="28"/>
+          <w:u w:val="none"/>
+          <w:lang w:val="en-CA"/>
+        </w:rPr>
+        <w:t xml:space="preserve"> : </w:t>
+      </w:r>
+      <w:r>
+        <w:rPr>
+          <w:b w:val="0"/>
+          <w:bCs w:val="0"/>
+          <w:color w:val="auto"/>
+          <w:sz w:val="28"/>
+          <w:szCs w:val="28"/>
+          <w:u w:val="none"/>
+          <w:lang w:val="en-CA"/>
+        </w:rPr>
+        <w:t>Superviseur</w:t>
+      </w:r>
+      <w:r>
+        <w:rPr>
+          <w:b w:val="0"/>
+          <w:bCs w:val="0"/>
+          <w:color w:val="auto"/>
+          <w:sz w:val="28"/>
+          <w:szCs w:val="28"/>
+          <w:u w:val="none"/>
+          <w:lang w:val="en-CA"/>
+        </w:rPr>
+        <w:t xml:space="preserve"> (</w:t>
+      </w:r>
+      <w:r>
+        <w:rPr>
+          <w:b w:val="0"/>
+          <w:bCs w:val="0"/>
+          <w:color w:val="auto"/>
+          <w:sz w:val="28"/>
+          <w:szCs w:val="28"/>
+          <w:u w:val="none"/>
+          <w:lang w:val="en-CA"/>
+        </w:rPr>
+        <w:t>Été</w:t>
+      </w:r>
+      <w:r>
+        <w:rPr>
+          <w:b w:val="0"/>
+          <w:bCs w:val="0"/>
+          <w:color w:val="auto"/>
+          <w:sz w:val="28"/>
+          <w:szCs w:val="28"/>
+          <w:u w:val="none"/>
+          <w:lang w:val="en-CA"/>
+        </w:rPr>
+        <w:t xml:space="preserve"> 2023)</w:t>
       </w:r>
     </w:p>
     <w:p>
@@ -489,16 +776,50 @@
           <w:numId w:val="8"/>
         </w:numPr>
         <w:rPr>
-          <w:sz w:val="28"/>
-          <w:szCs w:val="28"/>
-        </w:rPr>
-      </w:pPr>
-      <w:r>
-        <w:rPr>
-          <w:sz w:val="28"/>
-          <w:szCs w:val="28"/>
-        </w:rPr>
-        <w:t>Agent de sécurité.</w:t>
+          <w:b w:val="0"/>
+          <w:bCs w:val="0"/>
+          <w:color w:val="auto"/>
+          <w:sz w:val="28"/>
+          <w:szCs w:val="28"/>
+          <w:u w:val="none"/>
+          <w:lang w:val="en-CA"/>
+        </w:rPr>
+      </w:pPr>
+      <w:r>
+        <w:rPr>
+          <w:b w:val="0"/>
+          <w:bCs w:val="0"/>
+          <w:color w:val="auto"/>
+          <w:sz w:val="28"/>
+          <w:szCs w:val="28"/>
+          <w:u w:val="none"/>
+          <w:lang w:val="en-CA"/>
+        </w:rPr>
+        <w:t xml:space="preserve">Agent de </w:t>
+      </w:r>
+      <w:r>
+        <w:rPr>
+          <w:b w:val="0"/>
+          <w:bCs w:val="0"/>
+          <w:color w:val="auto"/>
+          <w:sz w:val="28"/>
+          <w:szCs w:val="28"/>
+          <w:u w:val="none"/>
+          <w:lang w:val="en-CA"/>
+        </w:rPr>
+        <w:t>sécurité</w:t>
+      </w:r>
+      <w:r>
+        <w:rPr>
+          <w:b w:val="0"/>
+          <w:bCs w:val="0"/>
+          <w:color w:val="auto"/>
+          <w:sz w:val="28"/>
+          <w:szCs w:val="28"/>
+          <w:u w:val="none"/>
+          <w:lang w:val="en-CA"/>
+        </w:rPr>
+        <w:t xml:space="preserve"> (Hiver 2023)</w:t>
       </w:r>
     </w:p>
     <w:p>
@@ -509,55 +830,26 @@
           <w:numId w:val="8"/>
         </w:numPr>
         <w:rPr>
-          <w:sz w:val="28"/>
-          <w:szCs w:val="28"/>
-        </w:rPr>
-      </w:pPr>
-      <w:r>
-        <w:rPr>
-          <w:sz w:val="28"/>
-          <w:szCs w:val="28"/>
-        </w:rPr>
-        <w:t xml:space="preserve">Le Grand </w:t>
-      </w:r>
-      <w:r>
-        <w:rPr>
-          <w:b w:val="0"/>
-          <w:bCs w:val="0"/>
-          <w:sz w:val="28"/>
-          <w:szCs w:val="28"/>
-        </w:rPr>
-        <w:t>Poutinefest</w:t>
-      </w:r>
-      <w:r>
-        <w:rPr>
-          <w:b w:val="0"/>
-          <w:bCs w:val="0"/>
-          <w:sz w:val="28"/>
-          <w:szCs w:val="28"/>
-        </w:rPr>
-        <w:t xml:space="preserve"> </w:t>
-      </w:r>
-      <w:r>
-        <w:rPr>
-          <w:sz w:val="28"/>
-          <w:szCs w:val="28"/>
-        </w:rPr>
-        <w:t xml:space="preserve">: </w:t>
-      </w:r>
-      <w:r>
-        <w:rPr>
-          <w:sz w:val="28"/>
-          <w:szCs w:val="28"/>
-        </w:rPr>
-        <w:t>Superviseur</w:t>
-      </w:r>
-      <w:r>
-        <w:rPr>
-          <w:sz w:val="28"/>
-          <w:szCs w:val="28"/>
-        </w:rPr>
-        <w:t>.</w:t>
+          <w:b w:val="0"/>
+          <w:bCs w:val="0"/>
+          <w:color w:val="auto"/>
+          <w:sz w:val="28"/>
+          <w:szCs w:val="28"/>
+          <w:u w:val="none"/>
+          <w:lang w:val="en-CA"/>
+        </w:rPr>
+      </w:pPr>
+      <w:r>
+        <w:rPr>
+          <w:b w:val="0"/>
+          <w:bCs w:val="0"/>
+          <w:color w:val="auto"/>
+          <w:sz w:val="28"/>
+          <w:szCs w:val="28"/>
+          <w:u w:val="none"/>
+          <w:lang w:val="en-CA"/>
+        </w:rPr>
+        <w:t>Livreur au restaurant Miramar, Montréal (Hiver 2023)</w:t>
       </w:r>
     </w:p>
     <w:p>
@@ -587,19 +879,37 @@
           <w:u w:val="none"/>
           <w:lang w:val="en-CA"/>
         </w:rPr>
-        <w:t>VPS (Costco</w:t>
-      </w:r>
-      <w:r>
-        <w:rPr>
-          <w:b w:val="0"/>
-          <w:bCs w:val="0"/>
-          <w:color w:val="auto"/>
-          <w:sz w:val="28"/>
-          <w:szCs w:val="28"/>
-          <w:u w:val="none"/>
-          <w:lang w:val="en-CA"/>
-        </w:rPr>
-        <w:t>)</w:t>
+        <w:t>Metro : Préparateur de commande en entrepôt (Été 2022)</w:t>
+      </w:r>
+    </w:p>
+    <w:p>
+      <w:pPr>
+        <w:pStyle w:val="ListParagraph"/>
+        <w:numPr>
+          <w:ilvl w:val="0"/>
+          <w:numId w:val="8"/>
+        </w:numPr>
+        <w:rPr>
+          <w:b w:val="0"/>
+          <w:bCs w:val="0"/>
+          <w:color w:val="auto"/>
+          <w:sz w:val="28"/>
+          <w:szCs w:val="28"/>
+          <w:u w:val="none"/>
+          <w:lang w:val="en-CA"/>
+        </w:rPr>
+      </w:pPr>
+      <w:r>
+        <w:rPr>
+          <w:b w:val="0"/>
+          <w:bCs w:val="0"/>
+          <w:color w:val="auto"/>
+          <w:sz w:val="28"/>
+          <w:szCs w:val="28"/>
+          <w:u w:val="none"/>
+          <w:lang w:val="en-CA"/>
+        </w:rPr>
+        <w:t>Purolator :</w:t>
       </w:r>
       <w:r>
         <w:rPr>
@@ -623,31 +933,280 @@
           <w:u w:val="none"/>
           <w:lang w:val="en-CA"/>
         </w:rPr>
-        <w:t>:</w:t>
-      </w:r>
-      <w:r>
-        <w:rPr>
-          <w:b w:val="0"/>
-          <w:bCs w:val="0"/>
-          <w:color w:val="auto"/>
-          <w:sz w:val="28"/>
-          <w:szCs w:val="28"/>
-          <w:u w:val="none"/>
-          <w:lang w:val="en-CA"/>
-        </w:rPr>
-        <w:t xml:space="preserve"> Stocker</w:t>
-      </w:r>
-      <w:r>
-        <w:rPr>
-          <w:b w:val="0"/>
-          <w:bCs w:val="0"/>
-          <w:color w:val="auto"/>
-          <w:sz w:val="28"/>
-          <w:szCs w:val="28"/>
-          <w:u w:val="none"/>
-          <w:lang w:val="en-CA"/>
-        </w:rPr>
-        <w:t>.</w:t>
+        <w:t>Chargement</w:t>
+      </w:r>
+      <w:r>
+        <w:rPr>
+          <w:b w:val="0"/>
+          <w:bCs w:val="0"/>
+          <w:color w:val="auto"/>
+          <w:sz w:val="28"/>
+          <w:szCs w:val="28"/>
+          <w:u w:val="none"/>
+          <w:lang w:val="en-CA"/>
+        </w:rPr>
+        <w:t xml:space="preserve"> et </w:t>
+      </w:r>
+      <w:r>
+        <w:rPr>
+          <w:b w:val="0"/>
+          <w:bCs w:val="0"/>
+          <w:color w:val="auto"/>
+          <w:sz w:val="28"/>
+          <w:szCs w:val="28"/>
+          <w:u w:val="none"/>
+          <w:lang w:val="en-CA"/>
+        </w:rPr>
+        <w:t>déchargement</w:t>
+      </w:r>
+      <w:r>
+        <w:rPr>
+          <w:b w:val="0"/>
+          <w:bCs w:val="0"/>
+          <w:color w:val="auto"/>
+          <w:sz w:val="28"/>
+          <w:szCs w:val="28"/>
+          <w:u w:val="none"/>
+          <w:lang w:val="en-CA"/>
+        </w:rPr>
+        <w:t xml:space="preserve"> de </w:t>
+      </w:r>
+      <w:r>
+        <w:rPr>
+          <w:b w:val="0"/>
+          <w:bCs w:val="0"/>
+          <w:color w:val="auto"/>
+          <w:sz w:val="28"/>
+          <w:szCs w:val="28"/>
+          <w:u w:val="none"/>
+          <w:lang w:val="en-CA"/>
+        </w:rPr>
+        <w:t>remorque</w:t>
+      </w:r>
+      <w:r>
+        <w:rPr>
+          <w:b w:val="0"/>
+          <w:bCs w:val="0"/>
+          <w:color w:val="auto"/>
+          <w:sz w:val="28"/>
+          <w:szCs w:val="28"/>
+          <w:u w:val="none"/>
+          <w:lang w:val="en-CA"/>
+        </w:rPr>
+        <w:t xml:space="preserve"> (Hiver 2022)</w:t>
+      </w:r>
+    </w:p>
+    <w:p>
+      <w:pPr>
+        <w:pStyle w:val="Normal"/>
+        <w:rPr>
+          <w:b w:val="0"/>
+          <w:bCs w:val="0"/>
+          <w:color w:val="auto"/>
+          <w:sz w:val="22"/>
+          <w:szCs w:val="22"/>
+          <w:u w:val="none"/>
+          <w:lang w:val="en-CA"/>
+        </w:rPr>
+      </w:pPr>
+    </w:p>
+    <w:p>
+      <w:pPr>
+        <w:pBdr>
+          <w:bottom w:val="single" w:color="FF000000" w:sz="4" w:space="1"/>
+        </w:pBdr>
+        <w:rPr>
+          <w:b w:val="1"/>
+          <w:bCs w:val="1"/>
+          <w:i w:val="1"/>
+          <w:iCs w:val="1"/>
+          <w:sz w:val="32"/>
+          <w:szCs w:val="32"/>
+        </w:rPr>
+      </w:pPr>
+      <w:r>
+        <w:rPr>
+          <w:b w:val="1"/>
+          <w:bCs w:val="1"/>
+          <w:i w:val="1"/>
+          <w:iCs w:val="1"/>
+          <w:sz w:val="32"/>
+          <w:szCs w:val="32"/>
+        </w:rPr>
+        <w:t>Compétences techniques</w:t>
+      </w:r>
+    </w:p>
+    <w:p>
+      <w:pPr>
+        <w:pStyle w:val="Normal"/>
+        <w:rPr>
+          <w:sz w:val="28"/>
+          <w:szCs w:val="28"/>
+        </w:rPr>
+      </w:pPr>
+    </w:p>
+    <w:p>
+      <w:pPr>
+        <w:pStyle w:val="ListParagraph"/>
+        <w:numPr>
+          <w:ilvl w:val="0"/>
+          <w:numId w:val="10"/>
+        </w:numPr>
+        <w:rPr>
+          <w:sz w:val="28"/>
+          <w:szCs w:val="28"/>
+        </w:rPr>
+      </w:pPr>
+      <w:r>
+        <w:rPr>
+          <w:sz w:val="28"/>
+          <w:szCs w:val="28"/>
+        </w:rPr>
+        <w:t>Langages : HTML, CSS, JavaScript, PHP, C#, Java, SQL, etc.</w:t>
+      </w:r>
+    </w:p>
+    <w:p>
+      <w:pPr>
+        <w:pStyle w:val="ListParagraph"/>
+        <w:numPr>
+          <w:ilvl w:val="0"/>
+          <w:numId w:val="10"/>
+        </w:numPr>
+        <w:rPr>
+          <w:sz w:val="28"/>
+          <w:szCs w:val="28"/>
+          <w:lang w:val="en-US"/>
+        </w:rPr>
+      </w:pPr>
+      <w:r>
+        <w:rPr>
+          <w:sz w:val="28"/>
+          <w:szCs w:val="28"/>
+          <w:lang w:val="en-US"/>
+        </w:rPr>
+        <w:t xml:space="preserve">Frameworks &amp; </w:t>
+      </w:r>
+      <w:r>
+        <w:rPr>
+          <w:sz w:val="28"/>
+          <w:szCs w:val="28"/>
+          <w:lang w:val="en-US"/>
+        </w:rPr>
+        <w:t>Librairies</w:t>
+      </w:r>
+      <w:r>
+        <w:rPr>
+          <w:sz w:val="28"/>
+          <w:szCs w:val="28"/>
+          <w:lang w:val="en-US"/>
+        </w:rPr>
+        <w:t xml:space="preserve"> : React.js, Next.js, Tailwind CSS, Angular, ASP.NET, Bootstrap, jQuery, Node.js</w:t>
+      </w:r>
+      <w:r>
+        <w:rPr>
+          <w:sz w:val="28"/>
+          <w:szCs w:val="28"/>
+          <w:lang w:val="en-US"/>
+        </w:rPr>
+        <w:t>, etc.</w:t>
+      </w:r>
+    </w:p>
+    <w:p>
+      <w:pPr>
+        <w:pStyle w:val="ListParagraph"/>
+        <w:numPr>
+          <w:ilvl w:val="0"/>
+          <w:numId w:val="10"/>
+        </w:numPr>
+        <w:rPr>
+          <w:sz w:val="28"/>
+          <w:szCs w:val="28"/>
+          <w:lang w:val="en-US"/>
+        </w:rPr>
+      </w:pPr>
+      <w:r>
+        <w:rPr>
+          <w:sz w:val="28"/>
+          <w:szCs w:val="28"/>
+          <w:lang w:val="en-US"/>
+        </w:rPr>
+        <w:t xml:space="preserve">Bases de </w:t>
+      </w:r>
+      <w:r>
+        <w:rPr>
+          <w:sz w:val="28"/>
+          <w:szCs w:val="28"/>
+          <w:lang w:val="en-US"/>
+        </w:rPr>
+        <w:t>données :</w:t>
+      </w:r>
+      <w:r>
+        <w:rPr>
+          <w:sz w:val="28"/>
+          <w:szCs w:val="28"/>
+          <w:lang w:val="en-US"/>
+        </w:rPr>
+        <w:t xml:space="preserve"> SQL, Access, MongoDB</w:t>
+      </w:r>
+    </w:p>
+    <w:p>
+      <w:pPr>
+        <w:pStyle w:val="ListParagraph"/>
+        <w:numPr>
+          <w:ilvl w:val="0"/>
+          <w:numId w:val="10"/>
+        </w:numPr>
+        <w:rPr>
+          <w:sz w:val="28"/>
+          <w:szCs w:val="28"/>
+          <w:lang w:val="en-US"/>
+        </w:rPr>
+      </w:pPr>
+      <w:r>
+        <w:rPr>
+          <w:sz w:val="28"/>
+          <w:szCs w:val="28"/>
+          <w:lang w:val="en-US"/>
+        </w:rPr>
+        <w:t>API :</w:t>
+      </w:r>
+      <w:r>
+        <w:rPr>
+          <w:sz w:val="28"/>
+          <w:szCs w:val="28"/>
+          <w:lang w:val="en-US"/>
+        </w:rPr>
+        <w:t xml:space="preserve"> OpenAI, Gemini AI, Google Cloud Vision</w:t>
+      </w:r>
+    </w:p>
+    <w:p>
+      <w:pPr>
+        <w:pStyle w:val="ListParagraph"/>
+        <w:numPr>
+          <w:ilvl w:val="0"/>
+          <w:numId w:val="10"/>
+        </w:numPr>
+        <w:rPr>
+          <w:sz w:val="28"/>
+          <w:szCs w:val="28"/>
+          <w:lang w:val="en-US"/>
+        </w:rPr>
+      </w:pPr>
+      <w:r>
+        <w:rPr>
+          <w:sz w:val="28"/>
+          <w:szCs w:val="28"/>
+          <w:lang w:val="en-US"/>
+        </w:rPr>
+        <w:t>Hébergement</w:t>
+      </w:r>
+      <w:r>
+        <w:rPr>
+          <w:sz w:val="28"/>
+          <w:szCs w:val="28"/>
+          <w:lang w:val="en-US"/>
+        </w:rPr>
+        <w:t xml:space="preserve"> web, Git/GitHub, etc.</w:t>
       </w:r>
     </w:p>
     <w:p>
@@ -698,7 +1257,7 @@
         <w:pStyle w:val="ListParagraph"/>
         <w:numPr>
           <w:ilvl w:val="0"/>
-          <w:numId w:val="10"/>
+          <w:numId w:val="7"/>
         </w:numPr>
         <w:rPr>
           <w:sz w:val="28"/>
@@ -710,23 +1269,14 @@
           <w:sz w:val="28"/>
           <w:szCs w:val="28"/>
         </w:rPr>
-        <w:t xml:space="preserve">Utilisation d'API (Gemini AI, </w:t>
-      </w:r>
-      <w:proofErr w:type="spellStart"/>
-      <w:r>
-        <w:rPr>
-          <w:sz w:val="28"/>
-          <w:szCs w:val="28"/>
-        </w:rPr>
-        <w:t>OpenAI</w:t>
-      </w:r>
-      <w:proofErr w:type="spellEnd"/>
-      <w:r>
-        <w:rPr>
-          <w:sz w:val="28"/>
-          <w:szCs w:val="28"/>
-        </w:rPr>
-        <w:t>, Google Cloud Vision)</w:t>
+        <w:t>Conduite de transpalette</w:t>
+      </w:r>
+      <w:r>
+        <w:rPr>
+          <w:sz w:val="28"/>
+          <w:szCs w:val="28"/>
+        </w:rPr>
+        <w:t xml:space="preserve"> électrique</w:t>
       </w:r>
       <w:r>
         <w:rPr>
@@ -746,285 +1296,20 @@
         <w:rPr>
           <w:sz w:val="28"/>
           <w:szCs w:val="28"/>
-          <w:lang w:val="en-US"/>
-        </w:rPr>
-      </w:pPr>
-      <w:r>
-        <w:rPr>
-          <w:sz w:val="28"/>
-          <w:szCs w:val="28"/>
-          <w:lang w:val="en-US"/>
-        </w:rPr>
-        <w:t>Programmation</w:t>
-      </w:r>
-      <w:r>
-        <w:rPr>
-          <w:sz w:val="28"/>
-          <w:szCs w:val="28"/>
-          <w:lang w:val="en-US"/>
-        </w:rPr>
-        <w:t xml:space="preserve"> </w:t>
-      </w:r>
-      <w:r>
-        <w:rPr>
-          <w:sz w:val="28"/>
-          <w:szCs w:val="28"/>
-          <w:lang w:val="en-US"/>
-        </w:rPr>
-        <w:t>en</w:t>
-      </w:r>
-      <w:r>
-        <w:rPr>
-          <w:sz w:val="28"/>
-          <w:szCs w:val="28"/>
-          <w:lang w:val="en-US"/>
-        </w:rPr>
-        <w:t xml:space="preserve"> HTML</w:t>
-      </w:r>
-      <w:r>
-        <w:rPr>
-          <w:sz w:val="28"/>
-          <w:szCs w:val="28"/>
-          <w:lang w:val="en-US"/>
-        </w:rPr>
-        <w:t xml:space="preserve"> </w:t>
-      </w:r>
-      <w:r>
-        <w:rPr>
-          <w:sz w:val="28"/>
-          <w:szCs w:val="28"/>
-          <w:lang w:val="en-US"/>
-        </w:rPr>
-        <w:t>/ CSS</w:t>
-      </w:r>
-      <w:r>
-        <w:rPr>
-          <w:sz w:val="28"/>
-          <w:szCs w:val="28"/>
-          <w:lang w:val="en-US"/>
-        </w:rPr>
-        <w:t xml:space="preserve"> </w:t>
-      </w:r>
-      <w:r>
-        <w:rPr>
-          <w:sz w:val="28"/>
-          <w:szCs w:val="28"/>
-          <w:lang w:val="en-US"/>
-        </w:rPr>
-        <w:t>/ JavaScript</w:t>
-      </w:r>
-      <w:r>
-        <w:rPr>
-          <w:sz w:val="28"/>
-          <w:szCs w:val="28"/>
-          <w:lang w:val="en-US"/>
-        </w:rPr>
-        <w:t xml:space="preserve"> </w:t>
-      </w:r>
-      <w:r>
-        <w:rPr>
-          <w:sz w:val="28"/>
-          <w:szCs w:val="28"/>
-          <w:lang w:val="en-US"/>
-        </w:rPr>
-        <w:t>/ PHP</w:t>
-      </w:r>
-      <w:r>
-        <w:rPr>
-          <w:sz w:val="28"/>
-          <w:szCs w:val="28"/>
-          <w:lang w:val="en-US"/>
-        </w:rPr>
-        <w:t xml:space="preserve"> </w:t>
-      </w:r>
-      <w:r>
-        <w:rPr>
-          <w:sz w:val="28"/>
-          <w:szCs w:val="28"/>
-          <w:lang w:val="en-US"/>
-        </w:rPr>
-        <w:t>/ C#</w:t>
-      </w:r>
-      <w:r>
-        <w:rPr>
-          <w:sz w:val="28"/>
-          <w:szCs w:val="28"/>
-          <w:lang w:val="en-US"/>
-        </w:rPr>
-        <w:t xml:space="preserve"> </w:t>
-      </w:r>
-      <w:r>
-        <w:rPr>
-          <w:sz w:val="28"/>
-          <w:szCs w:val="28"/>
-          <w:lang w:val="en-US"/>
-        </w:rPr>
-        <w:t xml:space="preserve">/ Java (Android </w:t>
-      </w:r>
-      <w:r>
-        <w:rPr>
-          <w:sz w:val="28"/>
-          <w:szCs w:val="28"/>
-          <w:lang w:val="en-US"/>
-        </w:rPr>
-        <w:t>Studio) /</w:t>
-      </w:r>
-      <w:r>
-        <w:rPr>
-          <w:sz w:val="28"/>
-          <w:szCs w:val="28"/>
-          <w:lang w:val="en-US"/>
-        </w:rPr>
-        <w:t xml:space="preserve"> ASP.NET</w:t>
-      </w:r>
-      <w:r>
-        <w:rPr>
-          <w:sz w:val="28"/>
-          <w:szCs w:val="28"/>
-          <w:lang w:val="en-US"/>
-        </w:rPr>
-        <w:t>/ Bootstrap / jQuery</w:t>
-      </w:r>
-      <w:r>
-        <w:rPr>
-          <w:sz w:val="28"/>
-          <w:szCs w:val="28"/>
-          <w:lang w:val="en-US"/>
-        </w:rPr>
-        <w:t xml:space="preserve"> / </w:t>
-      </w:r>
-      <w:r>
-        <w:rPr>
-          <w:sz w:val="28"/>
-          <w:szCs w:val="28"/>
-          <w:lang w:val="en-US"/>
-        </w:rPr>
-        <w:t>Node.js / React.js</w:t>
-      </w:r>
-      <w:r>
-        <w:rPr>
-          <w:sz w:val="28"/>
-          <w:szCs w:val="28"/>
-          <w:lang w:val="en-US"/>
-        </w:rPr>
-        <w:t xml:space="preserve"> / </w:t>
-      </w:r>
-      <w:r>
-        <w:rPr>
-          <w:sz w:val="28"/>
-          <w:szCs w:val="28"/>
-          <w:lang w:val="en-US"/>
-        </w:rPr>
-        <w:t>Tailwind</w:t>
-      </w:r>
-      <w:r>
-        <w:rPr>
-          <w:sz w:val="28"/>
-          <w:szCs w:val="28"/>
-          <w:lang w:val="en-US"/>
-        </w:rPr>
-        <w:t xml:space="preserve"> CSS</w:t>
-      </w:r>
-      <w:r>
-        <w:rPr>
-          <w:sz w:val="28"/>
-          <w:szCs w:val="28"/>
-          <w:lang w:val="en-US"/>
-        </w:rPr>
-        <w:t xml:space="preserve"> / Angular.js</w:t>
-      </w:r>
-      <w:r>
-        <w:rPr>
-          <w:sz w:val="28"/>
-          <w:szCs w:val="28"/>
-          <w:lang w:val="en-US"/>
-        </w:rPr>
-        <w:t xml:space="preserve"> / Etc...</w:t>
-      </w:r>
-    </w:p>
-    <w:p>
-      <w:pPr>
-        <w:pStyle w:val="ListParagraph"/>
-        <w:numPr>
-          <w:ilvl w:val="0"/>
-          <w:numId w:val="7"/>
-        </w:numPr>
-        <w:rPr>
-          <w:sz w:val="28"/>
-          <w:szCs w:val="28"/>
-        </w:rPr>
-      </w:pPr>
-      <w:r>
-        <w:rPr>
-          <w:sz w:val="28"/>
-          <w:szCs w:val="28"/>
-        </w:rPr>
-        <w:t>Maîtrise des bases de données SQL et Access.</w:t>
-      </w:r>
-    </w:p>
-    <w:p>
-      <w:pPr>
-        <w:pStyle w:val="ListParagraph"/>
-        <w:numPr>
-          <w:ilvl w:val="0"/>
-          <w:numId w:val="7"/>
-        </w:numPr>
-        <w:rPr>
-          <w:sz w:val="28"/>
-          <w:szCs w:val="28"/>
-        </w:rPr>
-      </w:pPr>
-      <w:r>
-        <w:rPr>
-          <w:sz w:val="28"/>
-          <w:szCs w:val="28"/>
-        </w:rPr>
-        <w:t>Hébergement de site web</w:t>
-      </w:r>
-      <w:r>
-        <w:rPr>
-          <w:sz w:val="28"/>
-          <w:szCs w:val="28"/>
-        </w:rPr>
-        <w:t>.</w:t>
-      </w:r>
-    </w:p>
-    <w:p>
-      <w:pPr>
-        <w:pStyle w:val="ListParagraph"/>
-        <w:numPr>
-          <w:ilvl w:val="0"/>
-          <w:numId w:val="7"/>
-        </w:numPr>
-        <w:rPr>
-          <w:sz w:val="28"/>
-          <w:szCs w:val="28"/>
-        </w:rPr>
-      </w:pPr>
-      <w:r>
-        <w:rPr>
-          <w:sz w:val="28"/>
-          <w:szCs w:val="28"/>
-        </w:rPr>
-        <w:t>Conduite de transpalette</w:t>
-      </w:r>
-      <w:r>
-        <w:rPr>
-          <w:sz w:val="28"/>
-          <w:szCs w:val="28"/>
-        </w:rPr>
-        <w:t xml:space="preserve"> électrique</w:t>
-      </w:r>
-      <w:r>
-        <w:rPr>
-          <w:sz w:val="28"/>
-          <w:szCs w:val="28"/>
-        </w:rPr>
-        <w:t>.</w:t>
-      </w:r>
-    </w:p>
-    <w:p>
-      <w:pPr>
+        </w:rPr>
+      </w:pPr>
+      <w:r>
+        <w:rPr>
+          <w:sz w:val="28"/>
+          <w:szCs w:val="28"/>
+        </w:rPr>
+        <w:t>Sens de l’organisation, travail en équipe</w:t>
+      </w:r>
+    </w:p>
+    <w:p>
+      <w:pPr>
+        <w:pStyle w:val="Normal"/>
+        <w:ind w:left="0"/>
         <w:rPr>
           <w:sz w:val="28"/>
           <w:szCs w:val="28"/>
@@ -1034,27 +1319,27 @@
     <w:p>
       <w:pPr>
         <w:pBdr>
-          <w:bottom w:val="single" w:color="auto" w:sz="4" w:space="1"/>
+          <w:bottom w:val="single" w:color="FF000000" w:sz="4" w:space="1"/>
         </w:pBdr>
         <w:rPr>
-          <w:b/>
-          <w:bCs/>
-          <w:i/>
-          <w:iCs/>
+          <w:b w:val="1"/>
+          <w:bCs w:val="1"/>
+          <w:i w:val="1"/>
+          <w:iCs w:val="1"/>
           <w:sz w:val="32"/>
           <w:szCs w:val="32"/>
         </w:rPr>
       </w:pPr>
       <w:r>
         <w:rPr>
-          <w:b/>
-          <w:bCs/>
-          <w:i/>
-          <w:iCs/>
+          <w:b w:val="1"/>
+          <w:bCs w:val="1"/>
+          <w:i w:val="1"/>
+          <w:iCs w:val="1"/>
           <w:sz w:val="32"/>
           <w:szCs w:val="32"/>
         </w:rPr>
-        <w:t>Mes sites web</w:t>
+        <w:t>Liens utiles</w:t>
       </w:r>
     </w:p>
     <w:p>
@@ -1072,19 +1357,23 @@
           <w:ilvl w:val="0"/>
           <w:numId w:val="1"/>
         </w:numPr>
-        <w:rPr>
-          <w:sz w:val="28"/>
-          <w:szCs w:val="28"/>
-        </w:rPr>
-      </w:pPr>
-      <w:hyperlink w:history="1" r:id="rId6">
+        <w:rPr/>
+      </w:pPr>
+      <w:r>
+        <w:rPr>
+          <w:sz w:val="28"/>
+          <w:szCs w:val="28"/>
+        </w:rPr>
+        <w:t xml:space="preserve">Portfolio : </w:t>
+      </w:r>
+      <w:hyperlink r:id="Rb7e11ffb5b78455b">
         <w:r>
           <w:rPr>
             <w:rStyle w:val="Hyperlink"/>
             <w:sz w:val="28"/>
             <w:szCs w:val="28"/>
           </w:rPr>
-          <w:t>https://dollarsage.com/</w:t>
+          <w:t>https://aminemouhieddine.com</w:t>
         </w:r>
       </w:hyperlink>
     </w:p>
@@ -1098,256 +1387,78 @@
         <w:rPr>
           <w:sz w:val="28"/>
           <w:szCs w:val="28"/>
-        </w:rPr>
-      </w:pPr>
-      <w:hyperlink w:history="1" r:id="rId7">
+          <w:lang w:val="pt-BR"/>
+        </w:rPr>
+      </w:pPr>
+      <w:r>
+        <w:rPr>
+          <w:sz w:val="28"/>
+          <w:szCs w:val="28"/>
+          <w:lang w:val="pt-BR"/>
+        </w:rPr>
+        <w:t>LinkedIn :</w:t>
+      </w:r>
+      <w:r>
+        <w:rPr>
+          <w:sz w:val="28"/>
+          <w:szCs w:val="28"/>
+          <w:lang w:val="pt-BR"/>
+        </w:rPr>
+        <w:t xml:space="preserve"> </w:t>
+      </w:r>
+      <w:hyperlink r:id="R1e98072716404d5c">
+        <w:r>
+          <w:rPr>
+            <w:rStyle w:val="Hyperlink"/>
+            <w:sz w:val="28"/>
+            <w:szCs w:val="28"/>
+            <w:lang w:val="pt-BR"/>
+          </w:rPr>
+          <w:t>https://www.linkedin.com/in/mouhieddine-amine-0b9837269/</w:t>
+        </w:r>
+      </w:hyperlink>
+    </w:p>
+    <w:p>
+      <w:pPr>
+        <w:pStyle w:val="ListParagraph"/>
+        <w:numPr>
+          <w:ilvl w:val="0"/>
+          <w:numId w:val="1"/>
+        </w:numPr>
+        <w:rPr>
+          <w:sz w:val="28"/>
+          <w:szCs w:val="28"/>
+        </w:rPr>
+      </w:pPr>
+      <w:r>
+        <w:rPr>
+          <w:sz w:val="28"/>
+          <w:szCs w:val="28"/>
+        </w:rPr>
+        <w:t>GitHub :</w:t>
+      </w:r>
+      <w:r>
+        <w:rPr>
+          <w:sz w:val="28"/>
+          <w:szCs w:val="28"/>
+        </w:rPr>
+        <w:t xml:space="preserve"> </w:t>
+      </w:r>
+      <w:hyperlink r:id="Rce88dcf8cbdc4d6a">
         <w:r>
           <w:rPr>
             <w:rStyle w:val="Hyperlink"/>
             <w:sz w:val="28"/>
             <w:szCs w:val="28"/>
           </w:rPr>
-          <w:t>https://accounting.dollarsage.com/</w:t>
+          <w:t>https://github.com/MouhieddineAmine</w:t>
         </w:r>
       </w:hyperlink>
     </w:p>
     <w:p>
       <w:pPr>
-        <w:pBdr>
-          <w:bottom w:val="single" w:color="auto" w:sz="4" w:space="1"/>
-        </w:pBdr>
-        <w:rPr>
-          <w:sz w:val="28"/>
-          <w:szCs w:val="28"/>
-        </w:rPr>
-      </w:pPr>
-    </w:p>
-    <w:p>
-      <w:pPr>
-        <w:pBdr>
-          <w:bottom w:val="single" w:color="auto" w:sz="4" w:space="1"/>
-        </w:pBdr>
-        <w:rPr>
-          <w:b/>
-          <w:bCs/>
-          <w:i/>
-          <w:iCs/>
-          <w:sz w:val="32"/>
-          <w:szCs w:val="32"/>
-        </w:rPr>
-      </w:pPr>
-      <w:r>
-        <w:rPr>
-          <w:b/>
-          <w:bCs/>
-          <w:i/>
-          <w:iCs/>
-          <w:sz w:val="32"/>
-          <w:szCs w:val="32"/>
-        </w:rPr>
-        <w:t>Outils d'IA créés</w:t>
-      </w:r>
-    </w:p>
-    <w:p>
-      <w:pPr>
-        <w:rPr>
-          <w:sz w:val="28"/>
-          <w:szCs w:val="28"/>
-        </w:rPr>
-      </w:pPr>
-    </w:p>
-    <w:p>
-      <w:pPr>
-        <w:pStyle w:val="ListParagraph"/>
-        <w:numPr>
-          <w:ilvl w:val="0"/>
-          <w:numId w:val="9"/>
-        </w:numPr>
-        <w:rPr>
-          <w:sz w:val="28"/>
-          <w:szCs w:val="28"/>
-        </w:rPr>
-      </w:pPr>
-      <w:r>
-        <w:rPr>
-          <w:b/>
-          <w:bCs/>
-          <w:sz w:val="28"/>
-          <w:szCs w:val="28"/>
-          <w:u w:val="single"/>
-        </w:rPr>
-        <w:t>Convertisseur de factures en Excel :</w:t>
-      </w:r>
-      <w:r>
-        <w:rPr>
-          <w:sz w:val="28"/>
-          <w:szCs w:val="28"/>
-        </w:rPr>
-        <w:t xml:space="preserve"> Cet outil permet aux utilisateurs de convertir des factures au format PDF ou image en feuilles de calcul Excel. L'utilisateur peut choisir quelles informations extraire des factures, telles que les montants, les dates, les numéros de facture et les coordonnées du fournisseur, pour les organiser efficacement dans le fichier Excel.</w:t>
-      </w:r>
-      <w:r>
-        <w:rPr>
-          <w:sz w:val="28"/>
-          <w:szCs w:val="28"/>
-        </w:rPr>
-        <w:t xml:space="preserve"> </w:t>
-      </w:r>
-    </w:p>
-    <w:p>
-      <w:pPr>
-        <w:ind w:left="360"/>
-        <w:rPr>
-          <w:sz w:val="28"/>
-          <w:szCs w:val="28"/>
-        </w:rPr>
-      </w:pPr>
-      <w:r>
-        <w:rPr>
-          <w:sz w:val="28"/>
-          <w:szCs w:val="28"/>
-        </w:rPr>
-        <w:t xml:space="preserve">Lien : </w:t>
-      </w:r>
-      <w:hyperlink w:history="1" r:id="rId8">
-        <w:r>
-          <w:rPr>
-            <w:rStyle w:val="Hyperlink"/>
-            <w:sz w:val="28"/>
-            <w:szCs w:val="28"/>
-          </w:rPr>
-          <w:t>https://accounting.dollarsage.com/fr/bills-to-excel-converter/</w:t>
-        </w:r>
-      </w:hyperlink>
-    </w:p>
-    <w:p>
-      <w:pPr>
-        <w:pStyle w:val="ListParagraph"/>
-        <w:numPr>
-          <w:ilvl w:val="0"/>
-          <w:numId w:val="9"/>
-        </w:numPr>
-        <w:rPr>
-          <w:sz w:val="28"/>
-          <w:szCs w:val="28"/>
-        </w:rPr>
-      </w:pPr>
-      <w:r>
-        <w:rPr>
-          <w:b/>
-          <w:bCs/>
-          <w:sz w:val="28"/>
-          <w:szCs w:val="28"/>
-          <w:u w:val="single"/>
-        </w:rPr>
-        <w:t xml:space="preserve">AI </w:t>
-      </w:r>
-      <w:r>
-        <w:rPr>
-          <w:b/>
-          <w:bCs/>
-          <w:sz w:val="28"/>
-          <w:szCs w:val="28"/>
-          <w:u w:val="single"/>
-        </w:rPr>
-        <w:t>business</w:t>
-      </w:r>
-      <w:r>
-        <w:rPr>
-          <w:b/>
-          <w:bCs/>
-          <w:sz w:val="28"/>
-          <w:szCs w:val="28"/>
-          <w:u w:val="single"/>
-        </w:rPr>
-        <w:t xml:space="preserve"> </w:t>
-      </w:r>
-      <w:proofErr w:type="spellStart"/>
-      <w:r>
-        <w:rPr>
-          <w:b/>
-          <w:bCs/>
-          <w:sz w:val="28"/>
-          <w:szCs w:val="28"/>
-          <w:u w:val="single"/>
-        </w:rPr>
-        <w:t>ideas</w:t>
-      </w:r>
-      <w:proofErr w:type="spellEnd"/>
-      <w:r>
-        <w:rPr>
-          <w:b/>
-          <w:bCs/>
-          <w:sz w:val="28"/>
-          <w:szCs w:val="28"/>
-          <w:u w:val="single"/>
-        </w:rPr>
-        <w:t xml:space="preserve"> </w:t>
-      </w:r>
-      <w:proofErr w:type="spellStart"/>
-      <w:r>
-        <w:rPr>
-          <w:b/>
-          <w:bCs/>
-          <w:sz w:val="28"/>
-          <w:szCs w:val="28"/>
-          <w:u w:val="single"/>
-        </w:rPr>
-        <w:t>generator</w:t>
-      </w:r>
-      <w:proofErr w:type="spellEnd"/>
-      <w:r>
-        <w:rPr>
-          <w:b/>
-          <w:bCs/>
-          <w:sz w:val="28"/>
-          <w:szCs w:val="28"/>
-          <w:u w:val="single"/>
-        </w:rPr>
-        <w:t>:</w:t>
-      </w:r>
-      <w:r>
-        <w:rPr>
-          <w:sz w:val="28"/>
-          <w:szCs w:val="28"/>
-        </w:rPr>
-        <w:t xml:space="preserve"> Cet outil génère instantanément des idées de projet innovantes propulsées par l'IA. Il suffit d'entrer votre budget pour obtenir une liste d'idées adaptées à votre budget.</w:t>
-      </w:r>
-    </w:p>
-    <w:p>
-      <w:pPr>
-        <w:ind w:left="360"/>
-        <w:rPr>
-          <w:sz w:val="28"/>
-          <w:szCs w:val="28"/>
-        </w:rPr>
-      </w:pPr>
-      <w:r>
-        <w:rPr>
-          <w:sz w:val="28"/>
-          <w:szCs w:val="28"/>
-        </w:rPr>
-        <w:t xml:space="preserve">Lien : </w:t>
-      </w:r>
-      <w:hyperlink w:history="1" r:id="rId9">
-        <w:r>
-          <w:rPr>
-            <w:rStyle w:val="Hyperlink"/>
-            <w:sz w:val="28"/>
-            <w:szCs w:val="28"/>
-          </w:rPr>
-          <w:t>https://dollarsage.com/ai-business-ideas-generator/</w:t>
-        </w:r>
-      </w:hyperlink>
-      <w:r>
-        <w:rPr>
-          <w:sz w:val="28"/>
-          <w:szCs w:val="28"/>
-        </w:rPr>
-        <w:t xml:space="preserve"> </w:t>
-      </w:r>
-    </w:p>
-    <w:p>
-      <w:pPr>
+        <w:pStyle w:val="Normal"/>
+        <w:ind w:left="0"/>
         <w:rPr>
           <w:sz w:val="28"/>
           <w:szCs w:val="28"/>
@@ -3095,7 +3206,7 @@
 </file>
 
 <file path=word/theme/theme1.xml><?xml version="1.0" encoding="utf-8"?>
-<a:theme xmlns:a="http://schemas.openxmlformats.org/drawingml/2006/main" name="Office Theme">
+<a:theme xmlns:a="http://schemas.openxmlformats.org/drawingml/2006/main" xmlns:thm15="http://schemas.microsoft.com/office/thememl/2012/main" name="Office Theme">
   <a:themeElements>
     <a:clrScheme name="Office">
       <a:dk1>

</xml_diff>